<commit_message>
Third and Final Commit
</commit_message>
<xml_diff>
--- a/Project Report - Riju Sathyan UCD.docx
+++ b/Project Report - Riju Sathyan UCD.docx
@@ -63,21 +63,7 @@
             <w:rStyle w:val="Hyperlink"/>
             <w:lang w:val="en-US"/>
           </w:rPr>
-          <w:t>https://githu</w:t>
-        </w:r>
-        <w:r>
-          <w:rPr>
-            <w:rStyle w:val="Hyperlink"/>
-            <w:lang w:val="en-US"/>
-          </w:rPr>
-          <w:t>b</w:t>
-        </w:r>
-        <w:r>
-          <w:rPr>
-            <w:rStyle w:val="Hyperlink"/>
-            <w:lang w:val="en-US"/>
-          </w:rPr>
-          <w:t>.com/riju-s/UCDPA_Riju-Sathyan</w:t>
+          <w:t>https://github.com/riju-s/UCDPA_Riju-Sathyan</w:t>
         </w:r>
       </w:hyperlink>
     </w:p>
@@ -347,7 +333,21 @@
           <w:rFonts w:ascii="Calibri" w:hAnsi="Calibri" w:cs="Calibri"/>
           <w:color w:val="000000"/>
         </w:rPr>
-        <w:t xml:space="preserve"> that I am an avid follower of the EPL since its inception in the early 1990s, it seemed like a logical dataset to demonstrate learnings with a domain I was familiar with.  However, this dataset has drawbacks for machine learning, given the level of interdependencies between records.  </w:t>
+        <w:t xml:space="preserve"> that I am an avid follower of the EPL since its inception in the early 1990s, it seemed like a logical dataset to demonstrate learnings with a domain I was familiar </w:t>
+      </w:r>
+      <w:r>
+        <w:rPr>
+          <w:rFonts w:ascii="Calibri" w:hAnsi="Calibri" w:cs="Calibri"/>
+          <w:color w:val="000000"/>
+        </w:rPr>
+        <w:t>w</w:t>
+      </w:r>
+      <w:r>
+        <w:rPr>
+          <w:rFonts w:ascii="Calibri" w:hAnsi="Calibri" w:cs="Calibri"/>
+          <w:color w:val="000000"/>
+        </w:rPr>
+        <w:t xml:space="preserve">ith. However, this dataset has drawbacks for machine learning, given the level of interdependencies between records.  </w:t>
       </w:r>
       <w:r>
         <w:rPr>
@@ -1139,7 +1139,25 @@
           <w:color w:val="000000"/>
           <w:lang w:eastAsia="en-GB"/>
         </w:rPr>
-        <w:t>‘—“ with ‘-“ on</w:t>
+        <w:t>‘</w:t>
+      </w:r>
+      <w:proofErr w:type="gramStart"/>
+      <w:r>
+        <w:rPr>
+          <w:rFonts w:ascii="Calibri" w:eastAsia="Times New Roman" w:hAnsi="Calibri" w:cs="Calibri"/>
+          <w:color w:val="000000"/>
+          <w:lang w:eastAsia="en-GB"/>
+        </w:rPr>
+        <w:t>—“ with</w:t>
+      </w:r>
+      <w:proofErr w:type="gramEnd"/>
+      <w:r>
+        <w:rPr>
+          <w:rFonts w:ascii="Calibri" w:eastAsia="Times New Roman" w:hAnsi="Calibri" w:cs="Calibri"/>
+          <w:color w:val="000000"/>
+          <w:lang w:eastAsia="en-GB"/>
+        </w:rPr>
+        <w:t xml:space="preserve"> ‘-“ on</w:t>
       </w:r>
       <w:r>
         <w:rPr>
@@ -1314,6 +1332,7 @@
         <w:t xml:space="preserve"> </w:t>
       </w:r>
       <w:proofErr w:type="spellStart"/>
+      <w:proofErr w:type="gramStart"/>
       <w:r>
         <w:rPr>
           <w:rFonts w:ascii="Calibri" w:eastAsia="Times New Roman" w:hAnsi="Calibri" w:cs="Calibri"/>
@@ -1325,6 +1344,7 @@
         <w:t>str.contains</w:t>
       </w:r>
       <w:proofErr w:type="spellEnd"/>
+      <w:proofErr w:type="gramEnd"/>
       <w:r>
         <w:rPr>
           <w:rFonts w:ascii="Calibri" w:eastAsia="Times New Roman" w:hAnsi="Calibri" w:cs="Calibri"/>
@@ -2079,6 +2099,7 @@
         </w:rPr>
         <w:t xml:space="preserve"> Imported csv file as a </w:t>
       </w:r>
+      <w:proofErr w:type="gramStart"/>
       <w:r>
         <w:rPr>
           <w:rFonts w:ascii="Calibri" w:eastAsia="Times New Roman" w:hAnsi="Calibri" w:cs="Calibri"/>
@@ -2089,6 +2110,7 @@
         </w:rPr>
         <w:t>pandas</w:t>
       </w:r>
+      <w:proofErr w:type="gramEnd"/>
       <w:r>
         <w:rPr>
           <w:rFonts w:ascii="Calibri" w:eastAsia="Times New Roman" w:hAnsi="Calibri" w:cs="Calibri"/>
@@ -2362,6 +2384,7 @@
         <w:t xml:space="preserve"> </w:t>
       </w:r>
       <w:proofErr w:type="spellStart"/>
+      <w:proofErr w:type="gramStart"/>
       <w:r>
         <w:rPr>
           <w:rFonts w:ascii="Calibri" w:eastAsia="Times New Roman" w:hAnsi="Calibri" w:cs="Calibri"/>
@@ -2373,6 +2396,7 @@
         <w:t>str.contains</w:t>
       </w:r>
       <w:proofErr w:type="spellEnd"/>
+      <w:proofErr w:type="gramEnd"/>
       <w:r>
         <w:rPr>
           <w:rFonts w:ascii="Calibri" w:eastAsia="Times New Roman" w:hAnsi="Calibri" w:cs="Calibri"/>
@@ -2645,7 +2669,25 @@
           <w:color w:val="000000"/>
           <w:lang w:eastAsia="en-GB"/>
         </w:rPr>
-        <w:t>Exception were reviewed, but no updates were necessary</w:t>
+        <w:t xml:space="preserve">Exception </w:t>
+      </w:r>
+      <w:proofErr w:type="gramStart"/>
+      <w:r>
+        <w:rPr>
+          <w:rFonts w:ascii="Calibri" w:eastAsia="Times New Roman" w:hAnsi="Calibri" w:cs="Calibri"/>
+          <w:color w:val="000000"/>
+          <w:lang w:eastAsia="en-GB"/>
+        </w:rPr>
+        <w:t>were</w:t>
+      </w:r>
+      <w:proofErr w:type="gramEnd"/>
+      <w:r>
+        <w:rPr>
+          <w:rFonts w:ascii="Calibri" w:eastAsia="Times New Roman" w:hAnsi="Calibri" w:cs="Calibri"/>
+          <w:color w:val="000000"/>
+          <w:lang w:eastAsia="en-GB"/>
+        </w:rPr>
+        <w:t xml:space="preserve"> reviewed, but no updates were necessary</w:t>
       </w:r>
       <w:r>
         <w:rPr>
@@ -2861,7 +2903,16 @@
           <w:color w:val="000000"/>
           <w:lang w:eastAsia="en-GB"/>
         </w:rPr>
-        <w:t>, i</w:t>
+        <w:t xml:space="preserve">, </w:t>
+      </w:r>
+      <w:proofErr w:type="gramStart"/>
+      <w:r>
+        <w:rPr>
+          <w:rFonts w:ascii="Calibri" w:eastAsia="Times New Roman" w:hAnsi="Calibri" w:cs="Calibri"/>
+          <w:color w:val="000000"/>
+          <w:lang w:eastAsia="en-GB"/>
+        </w:rPr>
+        <w:t>i</w:t>
       </w:r>
       <w:r>
         <w:rPr>
@@ -2887,6 +2938,7 @@
         </w:rPr>
         <w:t>.</w:t>
       </w:r>
+      <w:proofErr w:type="gramEnd"/>
       <w:r>
         <w:rPr>
           <w:rFonts w:ascii="Calibri" w:eastAsia="Times New Roman" w:hAnsi="Calibri" w:cs="Calibri"/>
@@ -3202,7 +3254,25 @@
           <w:color w:val="000000"/>
           <w:lang w:eastAsia="en-GB"/>
         </w:rPr>
-        <w:t>over the 22 year period.</w:t>
+        <w:t xml:space="preserve">over the </w:t>
+      </w:r>
+      <w:proofErr w:type="gramStart"/>
+      <w:r>
+        <w:rPr>
+          <w:rFonts w:ascii="Calibri" w:eastAsia="Times New Roman" w:hAnsi="Calibri" w:cs="Calibri"/>
+          <w:color w:val="000000"/>
+          <w:lang w:eastAsia="en-GB"/>
+        </w:rPr>
+        <w:t>22 year</w:t>
+      </w:r>
+      <w:proofErr w:type="gramEnd"/>
+      <w:r>
+        <w:rPr>
+          <w:rFonts w:ascii="Calibri" w:eastAsia="Times New Roman" w:hAnsi="Calibri" w:cs="Calibri"/>
+          <w:color w:val="000000"/>
+          <w:lang w:eastAsia="en-GB"/>
+        </w:rPr>
+        <w:t xml:space="preserve"> period.</w:t>
       </w:r>
     </w:p>
     <w:p>
@@ -3278,9 +3348,9 @@
           <w:color w:val="000000"/>
           <w:lang w:eastAsia="en-GB"/>
         </w:rPr>
-        <w:t>get_teams</w:t>
-      </w:r>
-      <w:proofErr w:type="spellEnd"/>
+        <w:t>get_</w:t>
+      </w:r>
+      <w:proofErr w:type="gramStart"/>
       <w:r>
         <w:rPr>
           <w:rFonts w:ascii="Calibri" w:eastAsia="Times New Roman" w:hAnsi="Calibri" w:cs="Calibri"/>
@@ -3289,7 +3359,29 @@
           <w:color w:val="000000"/>
           <w:lang w:eastAsia="en-GB"/>
         </w:rPr>
-        <w:t>()</w:t>
+        <w:t>teams</w:t>
+      </w:r>
+      <w:proofErr w:type="spellEnd"/>
+      <w:r>
+        <w:rPr>
+          <w:rFonts w:ascii="Calibri" w:eastAsia="Times New Roman" w:hAnsi="Calibri" w:cs="Calibri"/>
+          <w:i/>
+          <w:iCs/>
+          <w:color w:val="000000"/>
+          <w:lang w:eastAsia="en-GB"/>
+        </w:rPr>
+        <w:t>(</w:t>
+      </w:r>
+      <w:proofErr w:type="gramEnd"/>
+      <w:r>
+        <w:rPr>
+          <w:rFonts w:ascii="Calibri" w:eastAsia="Times New Roman" w:hAnsi="Calibri" w:cs="Calibri"/>
+          <w:i/>
+          <w:iCs/>
+          <w:color w:val="000000"/>
+          <w:lang w:eastAsia="en-GB"/>
+        </w:rPr>
+        <w:t>)</w:t>
       </w:r>
       <w:r>
         <w:rPr>
@@ -3377,7 +3469,23 @@
           <w:color w:val="000000"/>
           <w:lang w:eastAsia="en-GB"/>
         </w:rPr>
-        <w:t>function were used to returns results and a basic iteration was used to demonstrate the return</w:t>
+        <w:t>function</w:t>
+      </w:r>
+      <w:r>
+        <w:rPr>
+          <w:rFonts w:ascii="Calibri" w:eastAsia="Times New Roman" w:hAnsi="Calibri" w:cs="Calibri"/>
+          <w:color w:val="000000"/>
+          <w:lang w:eastAsia="en-GB"/>
+        </w:rPr>
+        <w:t>s</w:t>
+      </w:r>
+      <w:r>
+        <w:rPr>
+          <w:rFonts w:ascii="Calibri" w:eastAsia="Times New Roman" w:hAnsi="Calibri" w:cs="Calibri"/>
+          <w:color w:val="000000"/>
+          <w:lang w:eastAsia="en-GB"/>
+        </w:rPr>
+        <w:t xml:space="preserve"> were used to returns results and a basic iteration was used to demonstrate the return</w:t>
       </w:r>
       <w:r>
         <w:rPr>
@@ -3548,7 +3656,23 @@
           <w:color w:val="000000"/>
           <w:lang w:eastAsia="en-GB"/>
         </w:rPr>
-        <w:t>Here is a summary of each of the variables/columns:</w:t>
+        <w:t xml:space="preserve">Here is a summary of each of the </w:t>
+      </w:r>
+      <w:r>
+        <w:rPr>
+          <w:rFonts w:ascii="Calibri" w:eastAsia="Times New Roman" w:hAnsi="Calibri" w:cs="Calibri"/>
+          <w:color w:val="000000"/>
+          <w:lang w:eastAsia="en-GB"/>
+        </w:rPr>
+        <w:t xml:space="preserve">nine </w:t>
+      </w:r>
+      <w:r>
+        <w:rPr>
+          <w:rFonts w:ascii="Calibri" w:eastAsia="Times New Roman" w:hAnsi="Calibri" w:cs="Calibri"/>
+          <w:color w:val="000000"/>
+          <w:lang w:eastAsia="en-GB"/>
+        </w:rPr>
+        <w:t>variables/columns:</w:t>
       </w:r>
     </w:p>
     <w:p>
@@ -3807,6 +3931,62 @@
         </w:rPr>
         <w:t>No null values</w:t>
       </w:r>
+      <w:r>
+        <w:rPr>
+          <w:rFonts w:ascii="Calibri" w:eastAsia="Times New Roman" w:hAnsi="Calibri" w:cs="Calibri"/>
+          <w:noProof/>
+          <w:color w:val="000000"/>
+          <w:lang w:eastAsia="en-GB"/>
+        </w:rPr>
+        <w:drawing>
+          <wp:inline distT="0" distB="0" distL="0" distR="0" wp14:anchorId="0484373F" wp14:editId="4A023931">
+            <wp:extent cx="5486400" cy="3657600"/>
+            <wp:effectExtent l="0" t="0" r="0" b="0"/>
+            <wp:docPr id="8" name="Picture 8"/>
+            <wp:cNvGraphicFramePr>
+              <a:graphicFrameLocks xmlns:a="http://schemas.openxmlformats.org/drawingml/2006/main" noChangeAspect="1"/>
+            </wp:cNvGraphicFramePr>
+            <a:graphic xmlns:a="http://schemas.openxmlformats.org/drawingml/2006/main">
+              <a:graphicData uri="http://schemas.openxmlformats.org/drawingml/2006/picture">
+                <pic:pic xmlns:pic="http://schemas.openxmlformats.org/drawingml/2006/picture">
+                  <pic:nvPicPr>
+                    <pic:cNvPr id="0" name="Picture 1"/>
+                    <pic:cNvPicPr>
+                      <a:picLocks noChangeAspect="1" noChangeArrowheads="1"/>
+                    </pic:cNvPicPr>
+                  </pic:nvPicPr>
+                  <pic:blipFill>
+                    <a:blip r:embed="rId14">
+                      <a:extLst>
+                        <a:ext uri="{28A0092B-C50C-407E-A947-70E740481C1C}">
+                          <a14:useLocalDpi xmlns:a14="http://schemas.microsoft.com/office/drawing/2010/main" val="0"/>
+                        </a:ext>
+                      </a:extLst>
+                    </a:blip>
+                    <a:srcRect/>
+                    <a:stretch>
+                      <a:fillRect/>
+                    </a:stretch>
+                  </pic:blipFill>
+                  <pic:spPr bwMode="auto">
+                    <a:xfrm>
+                      <a:off x="0" y="0"/>
+                      <a:ext cx="5486400" cy="3657600"/>
+                    </a:xfrm>
+                    <a:prstGeom prst="rect">
+                      <a:avLst/>
+                    </a:prstGeom>
+                    <a:noFill/>
+                    <a:ln>
+                      <a:noFill/>
+                    </a:ln>
+                  </pic:spPr>
+                </pic:pic>
+              </a:graphicData>
+            </a:graphic>
+          </wp:inline>
+        </w:drawing>
+      </w:r>
     </w:p>
     <w:p>
       <w:pPr>
@@ -4319,6 +4499,7 @@
           <w:color w:val="000000"/>
           <w:lang w:eastAsia="en-GB"/>
         </w:rPr>
+        <w:lastRenderedPageBreak/>
         <w:t xml:space="preserve">Point [e] was addressed by removing </w:t>
       </w:r>
       <w:r>
@@ -4370,6 +4551,7 @@
         <w:t xml:space="preserve"> records, </w:t>
       </w:r>
       <w:proofErr w:type="spellStart"/>
+      <w:proofErr w:type="gramStart"/>
       <w:r>
         <w:rPr>
           <w:rFonts w:ascii="Calibri" w:eastAsia="Times New Roman" w:hAnsi="Calibri" w:cs="Calibri"/>
@@ -4379,6 +4561,7 @@
         <w:t>ie</w:t>
       </w:r>
       <w:proofErr w:type="spellEnd"/>
+      <w:proofErr w:type="gramEnd"/>
       <w:r>
         <w:rPr>
           <w:rFonts w:ascii="Calibri" w:eastAsia="Times New Roman" w:hAnsi="Calibri" w:cs="Calibri"/>
@@ -4924,7 +5107,6 @@
           <w:color w:val="000000"/>
           <w:lang w:eastAsia="en-GB"/>
         </w:rPr>
-        <w:lastRenderedPageBreak/>
         <w:t>To test statistically</w:t>
       </w:r>
       <w:r>
@@ -4949,8 +5131,18 @@
           <w:color w:val="000000"/>
           <w:lang w:eastAsia="en-GB"/>
         </w:rPr>
-        <w:t>-diabetics</w:t>
-      </w:r>
+        <w:t>-</w:t>
+      </w:r>
+      <w:proofErr w:type="gramStart"/>
+      <w:r>
+        <w:rPr>
+          <w:rFonts w:ascii="Calibri" w:eastAsia="Times New Roman" w:hAnsi="Calibri" w:cs="Calibri"/>
+          <w:color w:val="000000"/>
+          <w:lang w:eastAsia="en-GB"/>
+        </w:rPr>
+        <w:t>diabetics</w:t>
+      </w:r>
+      <w:proofErr w:type="gramEnd"/>
       <w:r>
         <w:rPr>
           <w:rFonts w:ascii="Calibri" w:eastAsia="Times New Roman" w:hAnsi="Calibri" w:cs="Calibri"/>
@@ -4968,6 +5160,7 @@
         <w:t xml:space="preserve">.  The null hypothesis of both sub-datasets having the same mean was tested with a confidence level of 99%.  The null hypothesis was rejected, thereby suggesting that the means are statistically significantly different.   This was all achieved using the </w:t>
       </w:r>
       <w:proofErr w:type="spellStart"/>
+      <w:proofErr w:type="gramStart"/>
       <w:r>
         <w:rPr>
           <w:rFonts w:ascii="Calibri" w:eastAsia="Times New Roman" w:hAnsi="Calibri" w:cs="Calibri"/>
@@ -4979,6 +5172,7 @@
         <w:t>scipy.stats</w:t>
       </w:r>
       <w:proofErr w:type="spellEnd"/>
+      <w:proofErr w:type="gramEnd"/>
       <w:r>
         <w:rPr>
           <w:rFonts w:ascii="Calibri" w:eastAsia="Times New Roman" w:hAnsi="Calibri" w:cs="Calibri"/>
@@ -5451,7 +5645,25 @@
           <w:color w:val="000000"/>
           <w:lang w:eastAsia="en-GB"/>
         </w:rPr>
-        <w:t xml:space="preserve"> and transposed.  This produced the final results table. </w:t>
+        <w:t xml:space="preserve"> and transposed.  This produced the </w:t>
+      </w:r>
+      <w:proofErr w:type="gramStart"/>
+      <w:r>
+        <w:rPr>
+          <w:rFonts w:ascii="Calibri" w:eastAsia="Times New Roman" w:hAnsi="Calibri" w:cs="Calibri"/>
+          <w:color w:val="000000"/>
+          <w:lang w:eastAsia="en-GB"/>
+        </w:rPr>
+        <w:t>final results</w:t>
+      </w:r>
+      <w:proofErr w:type="gramEnd"/>
+      <w:r>
+        <w:rPr>
+          <w:rFonts w:ascii="Calibri" w:eastAsia="Times New Roman" w:hAnsi="Calibri" w:cs="Calibri"/>
+          <w:color w:val="000000"/>
+          <w:lang w:eastAsia="en-GB"/>
+        </w:rPr>
+        <w:t xml:space="preserve"> table. </w:t>
       </w:r>
       <w:r>
         <w:rPr>
@@ -5529,7 +5741,7 @@
                     <pic:cNvPicPr/>
                   </pic:nvPicPr>
                   <pic:blipFill>
-                    <a:blip r:embed="rId14"/>
+                    <a:blip r:embed="rId15"/>
                     <a:stretch>
                       <a:fillRect/>
                     </a:stretch>
@@ -5605,12 +5817,13 @@
       <w:r>
         <w:rPr>
           <w:noProof/>
+          <w:lang w:val="en-US"/>
         </w:rPr>
         <w:drawing>
-          <wp:inline distT="0" distB="0" distL="0" distR="0" wp14:anchorId="0E3AFF5D" wp14:editId="455557AA">
-            <wp:extent cx="3175000" cy="2116194"/>
+          <wp:inline distT="0" distB="0" distL="0" distR="0" wp14:anchorId="3A87E819" wp14:editId="771F6423">
+            <wp:extent cx="3011494" cy="2007663"/>
             <wp:effectExtent l="0" t="0" r="0" b="0"/>
-            <wp:docPr id="1" name="Picture 1" descr="Chart, bar chart&#10;&#10;Description automatically generated"/>
+            <wp:docPr id="14" name="Picture 14" descr="Chart, bar chart&#10;&#10;Description automatically generated"/>
             <wp:cNvGraphicFramePr>
               <a:graphicFrameLocks xmlns:a="http://schemas.openxmlformats.org/drawingml/2006/main" noChangeAspect="1"/>
             </wp:cNvGraphicFramePr>
@@ -5618,36 +5831,29 @@
               <a:graphicData uri="http://schemas.openxmlformats.org/drawingml/2006/picture">
                 <pic:pic xmlns:pic="http://schemas.openxmlformats.org/drawingml/2006/picture">
                   <pic:nvPicPr>
-                    <pic:cNvPr id="1" name="Picture 1" descr="Chart, bar chart&#10;&#10;Description automatically generated"/>
-                    <pic:cNvPicPr>
-                      <a:picLocks noChangeAspect="1" noChangeArrowheads="1"/>
-                    </pic:cNvPicPr>
+                    <pic:cNvPr id="14" name="Picture 14" descr="Chart, bar chart&#10;&#10;Description automatically generated"/>
+                    <pic:cNvPicPr/>
                   </pic:nvPicPr>
                   <pic:blipFill>
-                    <a:blip r:embed="rId15">
+                    <a:blip r:embed="rId14">
                       <a:extLst>
                         <a:ext uri="{28A0092B-C50C-407E-A947-70E740481C1C}">
                           <a14:useLocalDpi xmlns:a14="http://schemas.microsoft.com/office/drawing/2010/main" val="0"/>
                         </a:ext>
                       </a:extLst>
                     </a:blip>
-                    <a:srcRect/>
                     <a:stretch>
                       <a:fillRect/>
                     </a:stretch>
                   </pic:blipFill>
-                  <pic:spPr bwMode="auto">
+                  <pic:spPr>
                     <a:xfrm>
                       <a:off x="0" y="0"/>
-                      <a:ext cx="3192167" cy="2127636"/>
+                      <a:ext cx="3032695" cy="2021797"/>
                     </a:xfrm>
                     <a:prstGeom prst="rect">
                       <a:avLst/>
                     </a:prstGeom>
-                    <a:noFill/>
-                    <a:ln>
-                      <a:noFill/>
-                    </a:ln>
                   </pic:spPr>
                 </pic:pic>
               </a:graphicData>
@@ -5672,7 +5878,19 @@
         <w:rPr>
           <w:lang w:val="en-US"/>
         </w:rPr>
-        <w:t>he plot shows the count of non-diabetics</w:t>
+        <w:t xml:space="preserve">he plot shows the count of </w:t>
+      </w:r>
+      <w:r>
+        <w:rPr>
+          <w:lang w:val="en-US"/>
+        </w:rPr>
+        <w:t xml:space="preserve">475 </w:t>
+      </w:r>
+      <w:r>
+        <w:rPr>
+          <w:lang w:val="en-US"/>
+        </w:rPr>
+        <w:t>non-diabetics</w:t>
       </w:r>
       <w:r>
         <w:rPr>
@@ -5684,7 +5902,25 @@
         <w:rPr>
           <w:lang w:val="en-US"/>
         </w:rPr>
-        <w:t xml:space="preserve"> and diabetics </w:t>
+        <w:t xml:space="preserve"> and </w:t>
+      </w:r>
+      <w:r>
+        <w:rPr>
+          <w:lang w:val="en-US"/>
+        </w:rPr>
+        <w:t xml:space="preserve">251 </w:t>
+      </w:r>
+      <w:r>
+        <w:rPr>
+          <w:lang w:val="en-US"/>
+        </w:rPr>
+        <w:t>diabetics</w:t>
+      </w:r>
+      <w:r>
+        <w:rPr>
+          <w:lang w:val="en-US"/>
+        </w:rPr>
+        <w:t xml:space="preserve"> </w:t>
       </w:r>
       <w:r>
         <w:rPr>
@@ -5730,10 +5966,10 @@
           <w:lang w:val="en-US"/>
         </w:rPr>
         <w:drawing>
-          <wp:inline distT="0" distB="0" distL="0" distR="0" wp14:anchorId="1277BAF7" wp14:editId="6C30E97E">
-            <wp:extent cx="5255469" cy="2190750"/>
+          <wp:inline distT="0" distB="0" distL="0" distR="0" wp14:anchorId="2D1682A1" wp14:editId="38C16E90">
+            <wp:extent cx="4584546" cy="1910312"/>
             <wp:effectExtent l="0" t="0" r="0" b="0"/>
-            <wp:docPr id="3" name="Picture 3"/>
+            <wp:docPr id="15" name="Picture 15" descr="Graphical user interface, application, Teams&#10;&#10;Description automatically generated"/>
             <wp:cNvGraphicFramePr>
               <a:graphicFrameLocks xmlns:a="http://schemas.openxmlformats.org/drawingml/2006/main" noChangeAspect="1"/>
             </wp:cNvGraphicFramePr>
@@ -5741,10 +5977,8 @@
               <a:graphicData uri="http://schemas.openxmlformats.org/drawingml/2006/picture">
                 <pic:pic xmlns:pic="http://schemas.openxmlformats.org/drawingml/2006/picture">
                   <pic:nvPicPr>
-                    <pic:cNvPr id="0" name="Picture 3"/>
-                    <pic:cNvPicPr>
-                      <a:picLocks noChangeAspect="1" noChangeArrowheads="1"/>
-                    </pic:cNvPicPr>
+                    <pic:cNvPr id="15" name="Picture 15" descr="Graphical user interface, application, Teams&#10;&#10;Description automatically generated"/>
+                    <pic:cNvPicPr/>
                   </pic:nvPicPr>
                   <pic:blipFill>
                     <a:blip r:embed="rId16">
@@ -5754,23 +5988,18 @@
                         </a:ext>
                       </a:extLst>
                     </a:blip>
-                    <a:srcRect/>
                     <a:stretch>
                       <a:fillRect/>
                     </a:stretch>
                   </pic:blipFill>
-                  <pic:spPr bwMode="auto">
+                  <pic:spPr>
                     <a:xfrm>
                       <a:off x="0" y="0"/>
-                      <a:ext cx="5280432" cy="2201156"/>
+                      <a:ext cx="4602466" cy="1917779"/>
                     </a:xfrm>
                     <a:prstGeom prst="rect">
                       <a:avLst/>
                     </a:prstGeom>
-                    <a:noFill/>
-                    <a:ln>
-                      <a:noFill/>
-                    </a:ln>
                   </pic:spPr>
                 </pic:pic>
               </a:graphicData>
@@ -5818,10 +6047,10 @@
         </w:rPr>
         <w:lastRenderedPageBreak/>
         <w:drawing>
-          <wp:inline distT="0" distB="0" distL="0" distR="0" wp14:anchorId="47828971" wp14:editId="2AF74E57">
-            <wp:extent cx="5727700" cy="2228850"/>
-            <wp:effectExtent l="0" t="0" r="6350" b="0"/>
-            <wp:docPr id="4" name="Picture 4"/>
+          <wp:inline distT="0" distB="0" distL="0" distR="0" wp14:anchorId="397E8768" wp14:editId="73FDD53D">
+            <wp:extent cx="5731510" cy="2228850"/>
+            <wp:effectExtent l="0" t="0" r="2540" b="0"/>
+            <wp:docPr id="16" name="Picture 16" descr="Chart, scatter chart&#10;&#10;Description automatically generated"/>
             <wp:cNvGraphicFramePr>
               <a:graphicFrameLocks xmlns:a="http://schemas.openxmlformats.org/drawingml/2006/main" noChangeAspect="1"/>
             </wp:cNvGraphicFramePr>
@@ -5829,10 +6058,8 @@
               <a:graphicData uri="http://schemas.openxmlformats.org/drawingml/2006/picture">
                 <pic:pic xmlns:pic="http://schemas.openxmlformats.org/drawingml/2006/picture">
                   <pic:nvPicPr>
-                    <pic:cNvPr id="0" name="Picture 4"/>
-                    <pic:cNvPicPr>
-                      <a:picLocks noChangeAspect="1" noChangeArrowheads="1"/>
-                    </pic:cNvPicPr>
+                    <pic:cNvPr id="16" name="Picture 16" descr="Chart, scatter chart&#10;&#10;Description automatically generated"/>
+                    <pic:cNvPicPr/>
                   </pic:nvPicPr>
                   <pic:blipFill>
                     <a:blip r:embed="rId17">
@@ -5842,23 +6069,18 @@
                         </a:ext>
                       </a:extLst>
                     </a:blip>
-                    <a:srcRect/>
                     <a:stretch>
                       <a:fillRect/>
                     </a:stretch>
                   </pic:blipFill>
-                  <pic:spPr bwMode="auto">
+                  <pic:spPr>
                     <a:xfrm>
                       <a:off x="0" y="0"/>
-                      <a:ext cx="5727700" cy="2228850"/>
+                      <a:ext cx="5731510" cy="2228850"/>
                     </a:xfrm>
                     <a:prstGeom prst="rect">
                       <a:avLst/>
                     </a:prstGeom>
-                    <a:noFill/>
-                    <a:ln>
-                      <a:noFill/>
-                    </a:ln>
                   </pic:spPr>
                 </pic:pic>
               </a:graphicData>
@@ -5925,10 +6147,10 @@
           <w:lang w:val="en-US"/>
         </w:rPr>
         <w:drawing>
-          <wp:inline distT="0" distB="0" distL="0" distR="0" wp14:anchorId="4435B666" wp14:editId="37ABEEA1">
-            <wp:extent cx="5727700" cy="2228850"/>
-            <wp:effectExtent l="0" t="0" r="6350" b="0"/>
-            <wp:docPr id="5" name="Picture 5"/>
+          <wp:inline distT="0" distB="0" distL="0" distR="0" wp14:anchorId="2B195A37" wp14:editId="019F44F3">
+            <wp:extent cx="5731510" cy="2228850"/>
+            <wp:effectExtent l="0" t="0" r="2540" b="0"/>
+            <wp:docPr id="17" name="Picture 17" descr="Chart, scatter chart&#10;&#10;Description automatically generated"/>
             <wp:cNvGraphicFramePr>
               <a:graphicFrameLocks xmlns:a="http://schemas.openxmlformats.org/drawingml/2006/main" noChangeAspect="1"/>
             </wp:cNvGraphicFramePr>
@@ -5936,10 +6158,8 @@
               <a:graphicData uri="http://schemas.openxmlformats.org/drawingml/2006/picture">
                 <pic:pic xmlns:pic="http://schemas.openxmlformats.org/drawingml/2006/picture">
                   <pic:nvPicPr>
-                    <pic:cNvPr id="0" name="Picture 5"/>
-                    <pic:cNvPicPr>
-                      <a:picLocks noChangeAspect="1" noChangeArrowheads="1"/>
-                    </pic:cNvPicPr>
+                    <pic:cNvPr id="17" name="Picture 17" descr="Chart, scatter chart&#10;&#10;Description automatically generated"/>
+                    <pic:cNvPicPr/>
                   </pic:nvPicPr>
                   <pic:blipFill>
                     <a:blip r:embed="rId18">
@@ -5949,23 +6169,18 @@
                         </a:ext>
                       </a:extLst>
                     </a:blip>
-                    <a:srcRect/>
                     <a:stretch>
                       <a:fillRect/>
                     </a:stretch>
                   </pic:blipFill>
-                  <pic:spPr bwMode="auto">
+                  <pic:spPr>
                     <a:xfrm>
                       <a:off x="0" y="0"/>
-                      <a:ext cx="5727700" cy="2228850"/>
+                      <a:ext cx="5731510" cy="2228850"/>
                     </a:xfrm>
                     <a:prstGeom prst="rect">
                       <a:avLst/>
                     </a:prstGeom>
-                    <a:noFill/>
-                    <a:ln>
-                      <a:noFill/>
-                    </a:ln>
                   </pic:spPr>
                 </pic:pic>
               </a:graphicData>
@@ -6026,15 +6241,19 @@
       </w:pPr>
       <w:r>
         <w:rPr>
+          <w:rFonts w:asciiTheme="majorHAnsi" w:eastAsiaTheme="majorEastAsia" w:hAnsiTheme="majorHAnsi" w:cstheme="majorBidi"/>
           <w:noProof/>
+          <w:color w:val="2F5496" w:themeColor="accent1" w:themeShade="BF"/>
+          <w:sz w:val="26"/>
+          <w:szCs w:val="26"/>
           <w:lang w:val="en-US"/>
         </w:rPr>
         <w:lastRenderedPageBreak/>
         <w:drawing>
-          <wp:inline distT="0" distB="0" distL="0" distR="0" wp14:anchorId="665D6178" wp14:editId="4A82E742">
-            <wp:extent cx="4685665" cy="3122046"/>
-            <wp:effectExtent l="0" t="0" r="635" b="2540"/>
-            <wp:docPr id="7" name="Picture 7"/>
+          <wp:inline distT="0" distB="0" distL="0" distR="0" wp14:anchorId="06A1364D" wp14:editId="0A70AB32">
+            <wp:extent cx="5731510" cy="3820795"/>
+            <wp:effectExtent l="0" t="0" r="2540" b="8255"/>
+            <wp:docPr id="18" name="Picture 18" descr="Chart, histogram&#10;&#10;Description automatically generated"/>
             <wp:cNvGraphicFramePr>
               <a:graphicFrameLocks xmlns:a="http://schemas.openxmlformats.org/drawingml/2006/main" noChangeAspect="1"/>
             </wp:cNvGraphicFramePr>
@@ -6042,10 +6261,8 @@
               <a:graphicData uri="http://schemas.openxmlformats.org/drawingml/2006/picture">
                 <pic:pic xmlns:pic="http://schemas.openxmlformats.org/drawingml/2006/picture">
                   <pic:nvPicPr>
-                    <pic:cNvPr id="0" name="Picture 7"/>
-                    <pic:cNvPicPr>
-                      <a:picLocks noChangeAspect="1" noChangeArrowheads="1"/>
-                    </pic:cNvPicPr>
+                    <pic:cNvPr id="18" name="Picture 18" descr="Chart, histogram&#10;&#10;Description automatically generated"/>
+                    <pic:cNvPicPr/>
                   </pic:nvPicPr>
                   <pic:blipFill>
                     <a:blip r:embed="rId19">
@@ -6055,23 +6272,18 @@
                         </a:ext>
                       </a:extLst>
                     </a:blip>
-                    <a:srcRect/>
                     <a:stretch>
                       <a:fillRect/>
                     </a:stretch>
                   </pic:blipFill>
-                  <pic:spPr bwMode="auto">
+                  <pic:spPr>
                     <a:xfrm>
                       <a:off x="0" y="0"/>
-                      <a:ext cx="4704624" cy="3134679"/>
+                      <a:ext cx="5731510" cy="3820795"/>
                     </a:xfrm>
                     <a:prstGeom prst="rect">
                       <a:avLst/>
                     </a:prstGeom>
-                    <a:noFill/>
-                    <a:ln>
-                      <a:noFill/>
-                    </a:ln>
                   </pic:spPr>
                 </pic:pic>
               </a:graphicData>
@@ -6156,7 +6368,25 @@
           <w:color w:val="000000"/>
           <w:lang w:eastAsia="en-GB"/>
         </w:rPr>
-        <w:t xml:space="preserve">light the shape of each distribution and the respective means highlighted.  The mean glucose levels in diabetics is higher (141.4 </w:t>
+        <w:t xml:space="preserve">light the shape of each distribution and the respective means highlighted.  The mean glucose levels in diabetics </w:t>
+      </w:r>
+      <w:proofErr w:type="gramStart"/>
+      <w:r>
+        <w:rPr>
+          <w:rFonts w:ascii="Calibri" w:eastAsia="Times New Roman" w:hAnsi="Calibri" w:cs="Calibri"/>
+          <w:color w:val="000000"/>
+          <w:lang w:eastAsia="en-GB"/>
+        </w:rPr>
+        <w:t>is</w:t>
+      </w:r>
+      <w:proofErr w:type="gramEnd"/>
+      <w:r>
+        <w:rPr>
+          <w:rFonts w:ascii="Calibri" w:eastAsia="Times New Roman" w:hAnsi="Calibri" w:cs="Calibri"/>
+          <w:color w:val="000000"/>
+          <w:lang w:eastAsia="en-GB"/>
+        </w:rPr>
+        <w:t xml:space="preserve"> higher (141.4 </w:t>
       </w:r>
       <w:r>
         <w:rPr>
@@ -6233,6 +6463,7 @@
       </w:pPr>
       <w:r>
         <w:rPr>
+          <w:noProof/>
           <w:lang w:val="en-US"/>
         </w:rPr>
         <w:drawing>
@@ -6455,6 +6686,7 @@
       <w:r>
         <w:rPr>
           <w:rFonts w:ascii="Calibri" w:eastAsia="Times New Roman" w:hAnsi="Calibri" w:cs="Calibri"/>
+          <w:noProof/>
           <w:color w:val="000000"/>
           <w:lang w:eastAsia="en-GB"/>
         </w:rPr>
@@ -6621,7 +6853,33 @@
         <w:rPr>
           <w:lang w:val="en-US"/>
         </w:rPr>
-        <w:t xml:space="preserve">The feature importance tables highlight that glucose levels is the single most important variable in predicting the outcome variable. </w:t>
+        <w:t>The feature importance tables highlight</w:t>
+      </w:r>
+      <w:r>
+        <w:rPr>
+          <w:lang w:val="en-US"/>
+        </w:rPr>
+        <w:t>ed, for RDF and DTC algorithms,</w:t>
+      </w:r>
+      <w:r>
+        <w:rPr>
+          <w:lang w:val="en-US"/>
+        </w:rPr>
+        <w:t xml:space="preserve"> glucose levels </w:t>
+      </w:r>
+      <w:proofErr w:type="gramStart"/>
+      <w:r>
+        <w:rPr>
+          <w:lang w:val="en-US"/>
+        </w:rPr>
+        <w:t>is</w:t>
+      </w:r>
+      <w:proofErr w:type="gramEnd"/>
+      <w:r>
+        <w:rPr>
+          <w:lang w:val="en-US"/>
+        </w:rPr>
+        <w:t xml:space="preserve"> the single most important variable in predicting the outcome variable. </w:t>
       </w:r>
     </w:p>
     <w:p>
@@ -6660,7 +6918,19 @@
         <w:rPr>
           <w:lang w:val="en-US"/>
         </w:rPr>
-        <w:t xml:space="preserve">Improve data collection processes on Insulation and </w:t>
+        <w:t>Improve data collection processes on Insul</w:t>
+      </w:r>
+      <w:r>
+        <w:rPr>
+          <w:lang w:val="en-US"/>
+        </w:rPr>
+        <w:t>in</w:t>
+      </w:r>
+      <w:r>
+        <w:rPr>
+          <w:lang w:val="en-US"/>
+        </w:rPr>
+        <w:t xml:space="preserve"> and </w:t>
       </w:r>
       <w:proofErr w:type="spellStart"/>
       <w:r>

</xml_diff>